<commit_message>
Updated Resume's Site Link
Updated my Resume's portfolio link.
Changed 'Portfolio' to 'portfolio' - potential reason why portfolio images are now appearing.
Replaced tab icon as me, deleted the default icon.
</commit_message>
<xml_diff>
--- a/Luigi Moca.docx
+++ b/Luigi Moca.docx
@@ -57,13 +57,21 @@
         </w:rPr>
         <w:tab/>
       </w:r>
+      <w:r>
+        <w:rPr>
+          <w:rFonts w:asciiTheme="majorHAnsi" w:eastAsia="Calibri" w:hAnsiTheme="majorHAnsi" w:cstheme="majorHAnsi"/>
+          <w:color w:val="00000A"/>
+        </w:rPr>
+        <w:t xml:space="preserve">            </w:t>
+      </w:r>
       <w:hyperlink r:id="rId7" w:history="1">
         <w:r>
           <w:rPr>
             <w:rStyle w:val="Hyperlink"/>
-            <w:rFonts w:asciiTheme="majorHAnsi" w:eastAsia="Calibri" w:hAnsiTheme="majorHAnsi" w:cstheme="majorHAnsi"/>
+            <w:b/>
+            <w:bCs/>
           </w:rPr>
-          <w:t>http://mocaluigi.wixsite.com/luigifmoca</w:t>
+          <w:t>https://lmoca.github.io/</w:t>
         </w:r>
       </w:hyperlink>
       <w:r>
@@ -2954,7 +2962,6 @@
   <w:style w:type="character" w:default="1" w:styleId="DefaultParagraphFont">
     <w:name w:val="Default Paragraph Font"/>
     <w:uiPriority w:val="1"/>
-    <w:semiHidden/>
     <w:unhideWhenUsed/>
   </w:style>
   <w:style w:type="table" w:default="1" w:styleId="TableNormal">
@@ -3086,6 +3093,18 @@
       <w:color w:val="000000"/>
       <w:sz w:val="20"/>
       <w:szCs w:val="20"/>
+    </w:rPr>
+  </w:style>
+  <w:style w:type="character" w:styleId="UnresolvedMention">
+    <w:name w:val="Unresolved Mention"/>
+    <w:basedOn w:val="DefaultParagraphFont"/>
+    <w:uiPriority w:val="99"/>
+    <w:semiHidden/>
+    <w:unhideWhenUsed/>
+    <w:rsid w:val="009B7C51"/>
+    <w:rPr>
+      <w:color w:val="605E5C"/>
+      <w:shd w:val="clear" w:color="auto" w:fill="E1DFDD"/>
     </w:rPr>
   </w:style>
 </w:styles>

</xml_diff>